<commit_message>
lista de engenharia III
</commit_message>
<xml_diff>
--- a/IES300-Engenharia de Software III/Lista de Exercícios/Lista de Exercícios para a N1 - Engenharia de Software III.docx
+++ b/IES300-Engenharia de Software III/Lista de Exercícios/Lista de Exercícios para a N1 - Engenharia de Software III.docx
@@ -34,10 +34,22 @@
       <w:pPr>
         <w:pStyle w:val="Normal"/>
         <w:jc w:val="both"/>
-        <w:rPr/>
-      </w:pPr>
-      <w:r>
-        <w:rPr/>
+        <w:rPr>
+          <w:b w:val="false"/>
+          <w:b w:val="false"/>
+          <w:bCs w:val="false"/>
+          <w:i/>
+          <w:i/>
+          <w:iCs/>
+        </w:rPr>
+      </w:pPr>
+      <w:r>
+        <w:rPr>
+          <w:b w:val="false"/>
+          <w:bCs w:val="false"/>
+          <w:i/>
+          <w:iCs/>
+        </w:rPr>
         <w:t xml:space="preserve">As classes mais coesas são aquelas que possuem pouca ou nenhuma dependência de outras classes. Logo, a mais coesa do nosso diagrama é Veterinario, que não depende de nenhuma informação de outras classes para persistir. </w:t>
       </w:r>
     </w:p>
@@ -45,78 +57,203 @@
       <w:pPr>
         <w:pStyle w:val="Normal"/>
         <w:jc w:val="both"/>
-        <w:rPr/>
-      </w:pPr>
-      <w:r>
-        <w:rPr/>
-        <w:t xml:space="preserve">Já as classes menos coesas são Pet, </w:t>
-      </w:r>
-      <w:r>
-        <w:rPr/>
-        <w:t>que é excluída caso o Cliente também seja excluído</w:t>
-      </w:r>
-      <w:r>
-        <w:rPr/>
-        <w:t xml:space="preserve">, </w:t>
-      </w:r>
-      <w:r>
-        <w:rPr/>
-        <w:t>e</w:t>
-      </w:r>
-      <w:r>
-        <w:rPr/>
-        <w:t xml:space="preserve"> Consulta, </w:t>
-      </w:r>
-      <w:r>
-        <w:rPr/>
-        <w:t xml:space="preserve">que depende de Pet, Veterinario, Exame e Cliente. </w:t>
-      </w:r>
-    </w:p>
-    <w:p>
-      <w:pPr>
-        <w:pStyle w:val="Normal"/>
-        <w:jc w:val="both"/>
-        <w:rPr/>
-      </w:pPr>
-      <w:r>
-        <w:rPr/>
-      </w:r>
-    </w:p>
-    <w:p>
-      <w:pPr>
-        <w:pStyle w:val="Normal"/>
-        <w:jc w:val="both"/>
-        <w:rPr/>
-      </w:pPr>
-      <w:r>
-        <w:rPr/>
-      </w:r>
-    </w:p>
-    <w:p>
-      <w:pPr>
-        <w:pStyle w:val="Ttulo3"/>
-        <w:jc w:val="both"/>
-        <w:rPr/>
-      </w:pPr>
-      <w:bookmarkStart w:id="1" w:name="_xupqkixv32rn"/>
-      <w:bookmarkEnd w:id="1"/>
-      <w:r>
-        <w:rPr/>
-        <w:t>39- A partir do caça objetos abaixo, encontre no mínimo cinco objetos e modele uma relação todo-parte, abstraindo o nome de uma ave na classe todo e os cinco objetos encontrados como partes deste todo. Explique a solução apresentada.</w:t>
-      </w:r>
-    </w:p>
-    <w:p>
-      <w:pPr>
-        <w:pStyle w:val="Normal"/>
-        <w:rPr/>
-      </w:pPr>
-      <w:r>
-        <w:rPr/>
+        <w:rPr>
+          <w:b w:val="false"/>
+          <w:b w:val="false"/>
+          <w:bCs w:val="false"/>
+          <w:i/>
+          <w:i/>
+          <w:iCs/>
+        </w:rPr>
+      </w:pPr>
+      <w:r>
+        <w:rPr>
+          <w:b w:val="false"/>
+          <w:bCs w:val="false"/>
+          <w:i/>
+          <w:iCs/>
+        </w:rPr>
+        <w:t xml:space="preserve">Já a classes menos coesa </w:t>
+      </w:r>
+      <w:r>
+        <w:rPr>
+          <w:b w:val="false"/>
+          <w:bCs w:val="false"/>
+          <w:i/>
+          <w:iCs/>
+        </w:rPr>
+        <w:t>é</w:t>
+      </w:r>
+      <w:r>
+        <w:rPr>
+          <w:b w:val="false"/>
+          <w:bCs w:val="false"/>
+          <w:i/>
+          <w:iCs/>
+        </w:rPr>
+        <w:t xml:space="preserve"> Consulta, que depende de Pet, Veterinario, Exame e Cliente. </w:t>
+      </w:r>
+    </w:p>
+    <w:p>
+      <w:pPr>
+        <w:pStyle w:val="Normal"/>
+        <w:jc w:val="both"/>
+        <w:rPr/>
+      </w:pPr>
+      <w:r>
+        <w:rPr/>
+      </w:r>
+    </w:p>
+    <w:p>
+      <w:pPr>
+        <w:pStyle w:val="Normal"/>
+        <w:jc w:val="both"/>
+        <w:rPr/>
+      </w:pPr>
+      <w:r>
+        <w:rPr/>
+      </w:r>
+    </w:p>
+    <w:p>
+      <w:pPr>
+        <w:pStyle w:val="Normal"/>
+        <w:jc w:val="both"/>
+        <w:rPr>
+          <w:color w:val="434343"/>
+          <w:sz w:val="28"/>
+          <w:szCs w:val="28"/>
+        </w:rPr>
+      </w:pPr>
+      <w:r>
+        <w:rPr>
+          <w:color w:val="434343"/>
+          <w:sz w:val="28"/>
+          <w:szCs w:val="28"/>
+        </w:rPr>
+        <w:t>22- Qual é a classe de entidade mais acoplada e a menos acoplada do diagrama de classes de projeto? Justifique a tua resposta.</w:t>
+      </w:r>
+    </w:p>
+    <w:p>
+      <w:pPr>
+        <w:pStyle w:val="Normal"/>
+        <w:jc w:val="both"/>
+        <w:rPr>
+          <w:i/>
+          <w:i/>
+          <w:iCs/>
+        </w:rPr>
+      </w:pPr>
+      <w:r>
+        <w:rPr>
+          <w:i/>
+          <w:iCs/>
+        </w:rPr>
+        <w:t xml:space="preserve">A classe mais acoplada é Pet, pois </w:t>
+      </w:r>
+      <w:r>
+        <w:rPr>
+          <w:b w:val="false"/>
+          <w:bCs w:val="false"/>
+          <w:i/>
+          <w:iCs/>
+        </w:rPr>
+        <w:t>é excluída caso o Cliente também seja excluíd</w:t>
+      </w:r>
+      <w:r>
+        <w:rPr>
+          <w:b w:val="false"/>
+          <w:bCs w:val="false"/>
+          <w:i/>
+          <w:iCs/>
+        </w:rPr>
+        <w:t>o, ou seja, é totalmente dependente.</w:t>
+      </w:r>
+    </w:p>
+    <w:p>
+      <w:pPr>
+        <w:pStyle w:val="Normal"/>
+        <w:jc w:val="both"/>
+        <w:rPr>
+          <w:i/>
+          <w:i/>
+          <w:iCs/>
+        </w:rPr>
+      </w:pPr>
+      <w:r>
+        <w:rPr>
+          <w:b w:val="false"/>
+          <w:bCs w:val="false"/>
+          <w:i/>
+          <w:iCs/>
+        </w:rPr>
+        <w:t xml:space="preserve">A </w:t>
+      </w:r>
+      <w:r>
+        <w:rPr>
+          <w:b w:val="false"/>
+          <w:bCs w:val="false"/>
+          <w:i/>
+          <w:iCs/>
+        </w:rPr>
+        <w:t>classe menos acoplada é Veterinário, que não depende de nenhuma outra parte do sistema para ser implementada. É totalmente independente em sua criação.</w:t>
+      </w:r>
+    </w:p>
+    <w:p>
+      <w:pPr>
+        <w:pStyle w:val="Normal"/>
+        <w:jc w:val="both"/>
+        <w:rPr/>
+      </w:pPr>
+      <w:r>
+        <w:rPr/>
+      </w:r>
+    </w:p>
+    <w:p>
+      <w:pPr>
+        <w:pStyle w:val="Normal"/>
+        <w:jc w:val="both"/>
+        <w:rPr>
+          <w:color w:val="434343"/>
+          <w:sz w:val="28"/>
+          <w:szCs w:val="28"/>
+        </w:rPr>
+      </w:pPr>
+      <w:r>
+        <w:rPr>
+          <w:color w:val="434343"/>
+          <w:sz w:val="28"/>
+          <w:szCs w:val="28"/>
+        </w:rPr>
+        <w:t>23- Modele duas relações de gen/espec e ative o princípio de polimorfismo universal de inclusão em cada uma delas. Justifique a razão de existência de cada gen/espec e das operações polimórficas.</w:t>
+      </w:r>
+    </w:p>
+    <w:p>
+      <w:pPr>
+        <w:pStyle w:val="Normal"/>
+        <w:jc w:val="both"/>
+        <w:rPr>
+          <w:i/>
+          <w:i/>
+          <w:iCs/>
+          <w:color w:val="000000"/>
+          <w:sz w:val="28"/>
+          <w:szCs w:val="28"/>
+        </w:rPr>
+      </w:pPr>
+      <w:r>
         <w:drawing>
-          <wp:inline distT="0" distB="0" distL="0" distR="0">
-            <wp:extent cx="5402580" cy="647700"/>
+          <wp:anchor behindDoc="0" distT="0" distB="0" distL="0" distR="0" simplePos="0" locked="0" layoutInCell="1" allowOverlap="1" relativeHeight="5">
+            <wp:simplePos x="0" y="0"/>
+            <wp:positionH relativeFrom="column">
+              <wp:align>center</wp:align>
+            </wp:positionH>
+            <wp:positionV relativeFrom="paragraph">
+              <wp:posOffset>635</wp:posOffset>
+            </wp:positionV>
+            <wp:extent cx="5401310" cy="1501775"/>
             <wp:effectExtent l="0" t="0" r="0" b="0"/>
-            <wp:docPr id="1" name="image1.png" descr=""/>
+            <wp:wrapSquare wrapText="largest"/>
+            <wp:docPr id="1" name="Figura1" descr=""/>
             <wp:cNvGraphicFramePr>
               <a:graphicFrameLocks xmlns:a="http://schemas.openxmlformats.org/drawingml/2006/main" noChangeAspect="1"/>
             </wp:cNvGraphicFramePr>
@@ -124,13 +261,839 @@
               <a:graphicData uri="http://schemas.openxmlformats.org/drawingml/2006/picture">
                 <pic:pic xmlns:pic="http://schemas.openxmlformats.org/drawingml/2006/picture">
                   <pic:nvPicPr>
-                    <pic:cNvPr id="1" name="image1.png" descr=""/>
+                    <pic:cNvPr id="1" name="Figura1" descr=""/>
                     <pic:cNvPicPr>
                       <a:picLocks noChangeAspect="1" noChangeArrowheads="1"/>
                     </pic:cNvPicPr>
                   </pic:nvPicPr>
                   <pic:blipFill>
                     <a:blip r:embed="rId2"/>
+                    <a:stretch>
+                      <a:fillRect/>
+                    </a:stretch>
+                  </pic:blipFill>
+                  <pic:spPr bwMode="auto">
+                    <a:xfrm>
+                      <a:off x="0" y="0"/>
+                      <a:ext cx="5401310" cy="1501775"/>
+                    </a:xfrm>
+                    <a:prstGeom prst="rect">
+                      <a:avLst/>
+                    </a:prstGeom>
+                  </pic:spPr>
+                </pic:pic>
+              </a:graphicData>
+            </a:graphic>
+          </wp:anchor>
+        </w:drawing>
+      </w:r>
+      <w:r>
+        <w:rPr>
+          <w:i/>
+          <w:iCs/>
+          <w:color w:val="000000"/>
+          <w:sz w:val="22"/>
+          <w:szCs w:val="22"/>
+        </w:rPr>
+        <w:t xml:space="preserve">Esse modelo, </w:t>
+      </w:r>
+      <w:r>
+        <w:rPr>
+          <w:i/>
+          <w:iCs/>
+          <w:color w:val="000000"/>
+          <w:sz w:val="22"/>
+          <w:szCs w:val="22"/>
+        </w:rPr>
+        <w:t xml:space="preserve">no qual há o princípio de polimorfismo universal, </w:t>
+      </w:r>
+      <w:r>
+        <w:rPr>
+          <w:i/>
+          <w:iCs/>
+          <w:color w:val="000000"/>
+          <w:sz w:val="22"/>
+          <w:szCs w:val="22"/>
+        </w:rPr>
+        <w:t>p</w:t>
+      </w:r>
+      <w:r>
+        <w:rPr>
+          <w:i/>
+          <w:iCs/>
+          <w:color w:val="000000"/>
+          <w:sz w:val="22"/>
+          <w:szCs w:val="22"/>
+        </w:rPr>
+        <w:t xml:space="preserve">ermite </w:t>
+      </w:r>
+      <w:r>
+        <w:rPr>
+          <w:i/>
+          <w:iCs/>
+          <w:color w:val="000000"/>
+          <w:sz w:val="22"/>
+          <w:szCs w:val="22"/>
+        </w:rPr>
+        <w:t>que um ob</w:t>
+      </w:r>
+      <w:r>
+        <w:rPr>
+          <w:i/>
+          <w:iCs/>
+          <w:color w:val="000000"/>
+          <w:sz w:val="22"/>
+          <w:szCs w:val="22"/>
+        </w:rPr>
+        <w:t>jeto perten</w:t>
+      </w:r>
+      <w:r>
+        <w:rPr>
+          <w:i/>
+          <w:iCs/>
+          <w:color w:val="000000"/>
+          <w:sz w:val="22"/>
+          <w:szCs w:val="22"/>
+        </w:rPr>
+        <w:t xml:space="preserve">ça a várias classes ao mesmo tempo, </w:t>
+      </w:r>
+      <w:r>
+        <w:rPr>
+          <w:i/>
+          <w:iCs/>
+          <w:color w:val="000000"/>
+          <w:sz w:val="22"/>
+          <w:szCs w:val="22"/>
+        </w:rPr>
+        <w:t>ou seja, a classe pai aponta para um objeto da classe filha e permite que essa seja instanciada como uma ou como outra.</w:t>
+      </w:r>
+    </w:p>
+    <w:p>
+      <w:pPr>
+        <w:pStyle w:val="Normal"/>
+        <w:jc w:val="both"/>
+        <w:rPr>
+          <w:sz w:val="22"/>
+          <w:szCs w:val="22"/>
+        </w:rPr>
+      </w:pPr>
+      <w:r>
+        <w:rPr>
+          <w:i/>
+          <w:iCs/>
+          <w:color w:val="000000"/>
+          <w:sz w:val="28"/>
+          <w:szCs w:val="28"/>
+        </w:rPr>
+      </w:r>
+    </w:p>
+    <w:p>
+      <w:pPr>
+        <w:pStyle w:val="Normal"/>
+        <w:jc w:val="both"/>
+        <w:rPr>
+          <w:i/>
+          <w:i/>
+          <w:iCs/>
+          <w:color w:val="000000"/>
+          <w:sz w:val="22"/>
+          <w:szCs w:val="22"/>
+        </w:rPr>
+      </w:pPr>
+      <w:r>
+        <w:rPr>
+          <w:i/>
+          <w:iCs/>
+          <w:color w:val="000000"/>
+          <w:sz w:val="22"/>
+          <w:szCs w:val="22"/>
+        </w:rPr>
+        <w:t>class Consulta{}</w:t>
+      </w:r>
+    </w:p>
+    <w:p>
+      <w:pPr>
+        <w:pStyle w:val="Normal"/>
+        <w:jc w:val="both"/>
+        <w:rPr>
+          <w:color w:val="000000"/>
+          <w:sz w:val="22"/>
+          <w:szCs w:val="22"/>
+        </w:rPr>
+      </w:pPr>
+      <w:r>
+        <w:rPr>
+          <w:i/>
+          <w:iCs/>
+          <w:color w:val="000000"/>
+          <w:sz w:val="22"/>
+          <w:szCs w:val="22"/>
+        </w:rPr>
+        <w:t xml:space="preserve">class Exame extends Consulta{} </w:t>
+      </w:r>
+    </w:p>
+    <w:p>
+      <w:pPr>
+        <w:pStyle w:val="Normal"/>
+        <w:jc w:val="both"/>
+        <w:rPr>
+          <w:color w:val="000000"/>
+          <w:sz w:val="22"/>
+          <w:szCs w:val="22"/>
+        </w:rPr>
+      </w:pPr>
+      <w:r>
+        <w:rPr>
+          <w:i/>
+          <w:iCs/>
+          <w:color w:val="000000"/>
+          <w:sz w:val="22"/>
+          <w:szCs w:val="22"/>
+        </w:rPr>
+        <w:t>class Retorno extends Consulta{}</w:t>
+      </w:r>
+    </w:p>
+    <w:p>
+      <w:pPr>
+        <w:pStyle w:val="Normal"/>
+        <w:jc w:val="both"/>
+        <w:rPr>
+          <w:i/>
+          <w:i/>
+          <w:iCs/>
+        </w:rPr>
+      </w:pPr>
+      <w:r>
+        <w:rPr>
+          <w:color w:val="000000"/>
+          <w:sz w:val="22"/>
+          <w:szCs w:val="22"/>
+        </w:rPr>
+      </w:r>
+    </w:p>
+    <w:p>
+      <w:pPr>
+        <w:pStyle w:val="Normal"/>
+        <w:jc w:val="both"/>
+        <w:rPr>
+          <w:color w:val="000000"/>
+          <w:sz w:val="22"/>
+          <w:szCs w:val="22"/>
+        </w:rPr>
+      </w:pPr>
+      <w:r>
+        <w:rPr>
+          <w:i/>
+          <w:iCs/>
+          <w:color w:val="000000"/>
+          <w:sz w:val="22"/>
+          <w:szCs w:val="22"/>
+        </w:rPr>
+        <w:t>Consulta c1 = new Exame();</w:t>
+      </w:r>
+    </w:p>
+    <w:p>
+      <w:pPr>
+        <w:pStyle w:val="Normal"/>
+        <w:jc w:val="both"/>
+        <w:rPr>
+          <w:color w:val="000000"/>
+          <w:sz w:val="22"/>
+          <w:szCs w:val="22"/>
+        </w:rPr>
+      </w:pPr>
+      <w:r>
+        <w:rPr>
+          <w:i/>
+          <w:iCs/>
+          <w:color w:val="000000"/>
+          <w:sz w:val="22"/>
+          <w:szCs w:val="22"/>
+        </w:rPr>
+        <w:t>Consulta c2 = new Retorno();</w:t>
+      </w:r>
+    </w:p>
+    <w:p>
+      <w:pPr>
+        <w:pStyle w:val="Normal"/>
+        <w:jc w:val="both"/>
+        <w:rPr>
+          <w:i/>
+          <w:i/>
+          <w:iCs/>
+        </w:rPr>
+      </w:pPr>
+      <w:r>
+        <w:rPr>
+          <w:color w:val="000000"/>
+          <w:sz w:val="22"/>
+          <w:szCs w:val="22"/>
+        </w:rPr>
+      </w:r>
+    </w:p>
+    <w:p>
+      <w:pPr>
+        <w:pStyle w:val="Normal"/>
+        <w:jc w:val="both"/>
+        <w:rPr>
+          <w:color w:val="000000"/>
+          <w:sz w:val="22"/>
+          <w:szCs w:val="22"/>
+        </w:rPr>
+      </w:pPr>
+      <w:r>
+        <w:rPr>
+          <w:i/>
+          <w:iCs/>
+          <w:color w:val="000000"/>
+          <w:sz w:val="22"/>
+          <w:szCs w:val="22"/>
+        </w:rPr>
+        <w:t>24 – está no Eclipse</w:t>
+      </w:r>
+    </w:p>
+    <w:p>
+      <w:pPr>
+        <w:pStyle w:val="Normal"/>
+        <w:jc w:val="both"/>
+        <w:rPr>
+          <w:i w:val="false"/>
+          <w:i w:val="false"/>
+          <w:iCs w:val="false"/>
+          <w:color w:val="434343"/>
+          <w:sz w:val="28"/>
+          <w:szCs w:val="28"/>
+        </w:rPr>
+      </w:pPr>
+      <w:r>
+        <w:rPr>
+          <w:i w:val="false"/>
+          <w:iCs w:val="false"/>
+          <w:color w:val="434343"/>
+          <w:sz w:val="28"/>
+          <w:szCs w:val="28"/>
+        </w:rPr>
+        <w:t>25- As relações de gen/espec modeladas violam o Princípio de Liskov? Justifique a tua resposta.</w:t>
+      </w:r>
+    </w:p>
+    <w:p>
+      <w:pPr>
+        <w:pStyle w:val="Normal"/>
+        <w:jc w:val="both"/>
+        <w:rPr>
+          <w:i/>
+          <w:i/>
+          <w:iCs/>
+          <w:color w:val="000000"/>
+          <w:sz w:val="22"/>
+          <w:szCs w:val="22"/>
+        </w:rPr>
+      </w:pPr>
+      <w:r>
+        <w:rPr>
+          <w:i/>
+          <w:iCs/>
+          <w:color w:val="000000"/>
+          <w:sz w:val="22"/>
+          <w:szCs w:val="22"/>
+        </w:rPr>
+        <w:t xml:space="preserve">Não. Todas as classes </w:t>
+      </w:r>
+      <w:r>
+        <w:rPr>
+          <w:i/>
+          <w:iCs/>
+          <w:color w:val="000000"/>
+          <w:sz w:val="22"/>
+          <w:szCs w:val="22"/>
+        </w:rPr>
+        <w:t>descritas</w:t>
+      </w:r>
+      <w:r>
+        <w:rPr>
+          <w:i/>
+          <w:iCs/>
+          <w:color w:val="000000"/>
+          <w:sz w:val="22"/>
+          <w:szCs w:val="22"/>
+        </w:rPr>
+        <w:t xml:space="preserve"> podem ser substituídas pela sua superclasse. </w:t>
+      </w:r>
+    </w:p>
+    <w:p>
+      <w:pPr>
+        <w:pStyle w:val="Normal"/>
+        <w:jc w:val="both"/>
+        <w:rPr>
+          <w:i/>
+          <w:i/>
+          <w:iCs/>
+          <w:color w:val="000000"/>
+          <w:sz w:val="22"/>
+          <w:szCs w:val="22"/>
+        </w:rPr>
+      </w:pPr>
+      <w:r>
+        <w:rPr>
+          <w:i/>
+          <w:iCs/>
+          <w:color w:val="000000"/>
+          <w:sz w:val="22"/>
+          <w:szCs w:val="22"/>
+        </w:rPr>
+      </w:r>
+    </w:p>
+    <w:p>
+      <w:pPr>
+        <w:pStyle w:val="Normal"/>
+        <w:jc w:val="both"/>
+        <w:rPr>
+          <w:i w:val="false"/>
+          <w:i w:val="false"/>
+          <w:iCs w:val="false"/>
+          <w:color w:val="434343"/>
+          <w:sz w:val="28"/>
+          <w:szCs w:val="28"/>
+        </w:rPr>
+      </w:pPr>
+      <w:r>
+        <w:rPr>
+          <w:i w:val="false"/>
+          <w:iCs w:val="false"/>
+          <w:color w:val="434343"/>
+          <w:sz w:val="28"/>
+          <w:szCs w:val="28"/>
+        </w:rPr>
+        <w:t>26- Quais restrições {OCL} sobre gen/espec são aplicáveis nas relações modeladas? Justifique a tua resposta.</w:t>
+      </w:r>
+    </w:p>
+    <w:p>
+      <w:pPr>
+        <w:pStyle w:val="Normal"/>
+        <w:jc w:val="both"/>
+        <w:rPr>
+          <w:i w:val="false"/>
+          <w:i w:val="false"/>
+          <w:iCs w:val="false"/>
+          <w:color w:val="434343"/>
+          <w:sz w:val="28"/>
+          <w:szCs w:val="28"/>
+        </w:rPr>
+      </w:pPr>
+      <w:r>
+        <w:rPr>
+          <w:i w:val="false"/>
+          <w:iCs w:val="false"/>
+          <w:color w:val="434343"/>
+          <w:sz w:val="28"/>
+          <w:szCs w:val="28"/>
+        </w:rPr>
+      </w:r>
+    </w:p>
+    <w:p>
+      <w:pPr>
+        <w:pStyle w:val="Normal"/>
+        <w:jc w:val="both"/>
+        <w:rPr>
+          <w:i w:val="false"/>
+          <w:i w:val="false"/>
+          <w:iCs w:val="false"/>
+          <w:color w:val="434343"/>
+          <w:sz w:val="28"/>
+          <w:szCs w:val="28"/>
+        </w:rPr>
+      </w:pPr>
+      <w:r>
+        <w:rPr>
+          <w:i w:val="false"/>
+          <w:iCs w:val="false"/>
+          <w:color w:val="434343"/>
+          <w:sz w:val="28"/>
+          <w:szCs w:val="28"/>
+        </w:rPr>
+        <w:t>29- Modele seis membros estáticos, sendo três atributos e três métodos. Justifique a criação de existência de cada um dos membros estáticos modelados.</w:t>
+      </w:r>
+    </w:p>
+    <w:p>
+      <w:pPr>
+        <w:pStyle w:val="Normal"/>
+        <w:jc w:val="both"/>
+        <w:rPr>
+          <w:i w:val="false"/>
+          <w:i w:val="false"/>
+          <w:iCs w:val="false"/>
+          <w:color w:val="003D73"/>
+          <w:sz w:val="22"/>
+          <w:szCs w:val="22"/>
+        </w:rPr>
+      </w:pPr>
+      <w:r>
+        <w:rPr>
+          <w:i w:val="false"/>
+          <w:iCs w:val="false"/>
+          <w:color w:val="003D73"/>
+          <w:sz w:val="22"/>
+          <w:szCs w:val="22"/>
+        </w:rPr>
+        <w:t>Os métodos e atributos estáticos são aqueles que não têm seu conteúdo alterado durante a execução do programa. Se ele tem uma função específica, como zerar o valor de uma variável, vai permanecer eternamente com essa atribuição.</w:t>
+      </w:r>
+    </w:p>
+    <w:p>
+      <w:pPr>
+        <w:pStyle w:val="Normal"/>
+        <w:jc w:val="both"/>
+        <w:rPr>
+          <w:i w:val="false"/>
+          <w:i w:val="false"/>
+          <w:iCs w:val="false"/>
+          <w:color w:val="003D73"/>
+          <w:sz w:val="22"/>
+          <w:szCs w:val="22"/>
+        </w:rPr>
+      </w:pPr>
+      <w:r>
+        <w:rPr>
+          <w:i w:val="false"/>
+          <w:iCs w:val="false"/>
+          <w:color w:val="003D73"/>
+          <w:sz w:val="22"/>
+          <w:szCs w:val="22"/>
+        </w:rPr>
+      </w:r>
+    </w:p>
+    <w:p>
+      <w:pPr>
+        <w:pStyle w:val="Normal"/>
+        <w:jc w:val="both"/>
+        <w:rPr>
+          <w:i w:val="false"/>
+          <w:i w:val="false"/>
+          <w:iCs w:val="false"/>
+          <w:color w:val="003D73"/>
+          <w:sz w:val="22"/>
+          <w:szCs w:val="22"/>
+        </w:rPr>
+      </w:pPr>
+      <w:r>
+        <w:rPr>
+          <w:i w:val="false"/>
+          <w:iCs w:val="false"/>
+          <w:color w:val="003D73"/>
+          <w:sz w:val="22"/>
+          <w:szCs w:val="22"/>
+        </w:rPr>
+        <w:t>Métodos que podem ser estáticos:</w:t>
+      </w:r>
+    </w:p>
+    <w:p>
+      <w:pPr>
+        <w:pStyle w:val="Normal"/>
+        <w:jc w:val="both"/>
+        <w:rPr>
+          <w:i w:val="false"/>
+          <w:i w:val="false"/>
+          <w:iCs w:val="false"/>
+          <w:color w:val="003D73"/>
+          <w:sz w:val="22"/>
+          <w:szCs w:val="22"/>
+        </w:rPr>
+      </w:pPr>
+      <w:r>
+        <w:rPr>
+          <w:i w:val="false"/>
+          <w:iCs w:val="false"/>
+          <w:color w:val="003D73"/>
+          <w:sz w:val="22"/>
+          <w:szCs w:val="22"/>
+        </w:rPr>
+        <w:t>SistemaDePagamento.emitirBoleto();</w:t>
+      </w:r>
+    </w:p>
+    <w:p>
+      <w:pPr>
+        <w:pStyle w:val="Normal"/>
+        <w:jc w:val="both"/>
+        <w:rPr>
+          <w:i w:val="false"/>
+          <w:i w:val="false"/>
+          <w:iCs w:val="false"/>
+          <w:color w:val="003D73"/>
+          <w:sz w:val="22"/>
+          <w:szCs w:val="22"/>
+        </w:rPr>
+      </w:pPr>
+      <w:r>
+        <w:rPr>
+          <w:i w:val="false"/>
+          <w:iCs w:val="false"/>
+          <w:color w:val="003D73"/>
+          <w:sz w:val="22"/>
+          <w:szCs w:val="22"/>
+        </w:rPr>
+        <w:t>Cliente.zerarConsultasAcumuladas();</w:t>
+      </w:r>
+    </w:p>
+    <w:p>
+      <w:pPr>
+        <w:pStyle w:val="Normal"/>
+        <w:jc w:val="both"/>
+        <w:rPr>
+          <w:i w:val="false"/>
+          <w:i w:val="false"/>
+          <w:iCs w:val="false"/>
+          <w:color w:val="003D73"/>
+          <w:sz w:val="22"/>
+          <w:szCs w:val="22"/>
+        </w:rPr>
+      </w:pPr>
+      <w:r>
+        <w:rPr>
+          <w:i w:val="false"/>
+          <w:iCs w:val="false"/>
+          <w:color w:val="003D73"/>
+          <w:sz w:val="22"/>
+          <w:szCs w:val="22"/>
+        </w:rPr>
+        <w:t>Cliente.obterNumConsultas();</w:t>
+      </w:r>
+    </w:p>
+    <w:p>
+      <w:pPr>
+        <w:pStyle w:val="Normal"/>
+        <w:jc w:val="both"/>
+        <w:rPr>
+          <w:i w:val="false"/>
+          <w:i w:val="false"/>
+          <w:iCs w:val="false"/>
+          <w:color w:val="003D73"/>
+          <w:sz w:val="22"/>
+          <w:szCs w:val="22"/>
+        </w:rPr>
+      </w:pPr>
+      <w:r>
+        <w:rPr>
+          <w:i w:val="false"/>
+          <w:iCs w:val="false"/>
+          <w:color w:val="003D73"/>
+          <w:sz w:val="22"/>
+          <w:szCs w:val="22"/>
+        </w:rPr>
+        <w:t>Atributos que podem ser estáticos:</w:t>
+      </w:r>
+    </w:p>
+    <w:p>
+      <w:pPr>
+        <w:pStyle w:val="Normal"/>
+        <w:jc w:val="both"/>
+        <w:rPr>
+          <w:i w:val="false"/>
+          <w:i w:val="false"/>
+          <w:iCs w:val="false"/>
+          <w:color w:val="003D73"/>
+          <w:sz w:val="22"/>
+          <w:szCs w:val="22"/>
+        </w:rPr>
+      </w:pPr>
+      <w:r>
+        <w:rPr>
+          <w:i w:val="false"/>
+          <w:iCs w:val="false"/>
+          <w:color w:val="003D73"/>
+          <w:sz w:val="22"/>
+          <w:szCs w:val="22"/>
+        </w:rPr>
+        <w:t>Cliente = static int numConsultas;</w:t>
+      </w:r>
+    </w:p>
+    <w:p>
+      <w:pPr>
+        <w:pStyle w:val="Normal"/>
+        <w:jc w:val="both"/>
+        <w:rPr>
+          <w:i w:val="false"/>
+          <w:i w:val="false"/>
+          <w:iCs w:val="false"/>
+          <w:color w:val="003D73"/>
+          <w:sz w:val="22"/>
+          <w:szCs w:val="22"/>
+        </w:rPr>
+      </w:pPr>
+      <w:r>
+        <w:rPr>
+          <w:i w:val="false"/>
+          <w:iCs w:val="false"/>
+          <w:color w:val="003D73"/>
+          <w:sz w:val="22"/>
+          <w:szCs w:val="22"/>
+        </w:rPr>
+        <w:t>Veterinario = static String crmv;</w:t>
+      </w:r>
+    </w:p>
+    <w:p>
+      <w:pPr>
+        <w:pStyle w:val="Normal"/>
+        <w:jc w:val="both"/>
+        <w:rPr>
+          <w:i w:val="false"/>
+          <w:i w:val="false"/>
+          <w:iCs w:val="false"/>
+          <w:color w:val="003D73"/>
+          <w:sz w:val="22"/>
+          <w:szCs w:val="22"/>
+        </w:rPr>
+      </w:pPr>
+      <w:r>
+        <w:rPr>
+          <w:i w:val="false"/>
+          <w:iCs w:val="false"/>
+          <w:color w:val="003D73"/>
+          <w:sz w:val="22"/>
+          <w:szCs w:val="22"/>
+        </w:rPr>
+        <w:t>Cliente = static String cpf;</w:t>
+      </w:r>
+    </w:p>
+    <w:p>
+      <w:pPr>
+        <w:pStyle w:val="Ttulo3"/>
+        <w:jc w:val="both"/>
+        <w:rPr>
+          <w:color w:val="434343"/>
+        </w:rPr>
+      </w:pPr>
+      <w:bookmarkStart w:id="1" w:name="_xupqkixv32rn"/>
+      <w:bookmarkEnd w:id="1"/>
+      <w:r>
+        <w:rPr>
+          <w:color w:val="434343"/>
+        </w:rPr>
+        <w:t>39- A partir do caça objetos abaixo, encontre no mínimo cinco</w:t>
+      </w:r>
+    </w:p>
+    <w:p>
+      <w:pPr>
+        <w:pStyle w:val="Ttulo3"/>
+        <w:jc w:val="both"/>
+        <w:rPr>
+          <w:color w:val="434343"/>
+        </w:rPr>
+      </w:pPr>
+      <w:r>
+        <w:rPr>
+          <w:color w:val="434343"/>
+        </w:rPr>
+        <w:t xml:space="preserve"> </w:t>
+      </w:r>
+      <w:r>
+        <w:rPr>
+          <w:color w:val="434343"/>
+        </w:rPr>
+        <w:t>objetos e modele uma relação todo-parte, abstraindo o nome de uma ave na classe todo e os cinco objetos encontrados como</w:t>
+      </w:r>
+    </w:p>
+    <w:p>
+      <w:pPr>
+        <w:pStyle w:val="Ttulo3"/>
+        <w:jc w:val="both"/>
+        <w:rPr>
+          <w:color w:val="434343"/>
+        </w:rPr>
+      </w:pPr>
+      <w:r>
+        <w:rPr>
+          <w:color w:val="434343"/>
+        </w:rPr>
+      </w:r>
+    </w:p>
+    <w:p>
+      <w:pPr>
+        <w:pStyle w:val="Ttulo3"/>
+        <w:jc w:val="both"/>
+        <w:rPr>
+          <w:color w:val="434343"/>
+        </w:rPr>
+      </w:pPr>
+      <w:r>
+        <w:rPr>
+          <w:color w:val="434343"/>
+        </w:rPr>
+      </w:r>
+    </w:p>
+    <w:p>
+      <w:pPr>
+        <w:pStyle w:val="Ttulo3"/>
+        <w:jc w:val="both"/>
+        <w:rPr>
+          <w:color w:val="434343"/>
+        </w:rPr>
+      </w:pPr>
+      <w:r>
+        <w:rPr>
+          <w:color w:val="434343"/>
+        </w:rPr>
+      </w:r>
+    </w:p>
+    <w:p>
+      <w:pPr>
+        <w:pStyle w:val="Ttulo3"/>
+        <w:jc w:val="both"/>
+        <w:rPr>
+          <w:color w:val="434343"/>
+        </w:rPr>
+      </w:pPr>
+      <w:r>
+        <w:rPr>
+          <w:color w:val="434343"/>
+        </w:rPr>
+      </w:r>
+    </w:p>
+    <w:p>
+      <w:pPr>
+        <w:pStyle w:val="Ttulo3"/>
+        <w:jc w:val="both"/>
+        <w:rPr>
+          <w:color w:val="434343"/>
+        </w:rPr>
+      </w:pPr>
+      <w:r>
+        <w:rPr>
+          <w:color w:val="434343"/>
+        </w:rPr>
+        <w:t xml:space="preserve"> </w:t>
+      </w:r>
+      <w:r>
+        <w:rPr>
+          <w:color w:val="434343"/>
+        </w:rPr>
+        <w:t>partes deste todo. Explique a solução apresentada.</w:t>
+      </w:r>
+    </w:p>
+    <w:p>
+      <w:pPr>
+        <w:pStyle w:val="Normal"/>
+        <w:rPr/>
+      </w:pPr>
+      <w:r>
+        <w:rPr/>
+        <w:drawing>
+          <wp:inline distT="0" distB="0" distL="0" distR="0">
+            <wp:extent cx="5402580" cy="647700"/>
+            <wp:effectExtent l="0" t="0" r="0" b="0"/>
+            <wp:docPr id="2" name="image1.png" descr=""/>
+            <wp:cNvGraphicFramePr>
+              <a:graphicFrameLocks xmlns:a="http://schemas.openxmlformats.org/drawingml/2006/main" noChangeAspect="1"/>
+            </wp:cNvGraphicFramePr>
+            <a:graphic xmlns:a="http://schemas.openxmlformats.org/drawingml/2006/main">
+              <a:graphicData uri="http://schemas.openxmlformats.org/drawingml/2006/picture">
+                <pic:pic xmlns:pic="http://schemas.openxmlformats.org/drawingml/2006/picture">
+                  <pic:nvPicPr>
+                    <pic:cNvPr id="2" name="image1.png" descr=""/>
+                    <pic:cNvPicPr>
+                      <a:picLocks noChangeAspect="1" noChangeArrowheads="1"/>
+                    </pic:cNvPicPr>
+                  </pic:nvPicPr>
+                  <pic:blipFill>
+                    <a:blip r:embed="rId3"/>
                     <a:stretch>
                       <a:fillRect/>
                     </a:stretch>
@@ -291,7 +1254,7 @@
           <wp:inline distT="0" distB="0" distL="0" distR="0">
             <wp:extent cx="5402580" cy="2057400"/>
             <wp:effectExtent l="0" t="0" r="0" b="0"/>
-            <wp:docPr id="2" name="image3.png" descr=""/>
+            <wp:docPr id="3" name="image3.png" descr=""/>
             <wp:cNvGraphicFramePr>
               <a:graphicFrameLocks xmlns:a="http://schemas.openxmlformats.org/drawingml/2006/main" noChangeAspect="1"/>
             </wp:cNvGraphicFramePr>
@@ -299,13 +1262,13 @@
               <a:graphicData uri="http://schemas.openxmlformats.org/drawingml/2006/picture">
                 <pic:pic xmlns:pic="http://schemas.openxmlformats.org/drawingml/2006/picture">
                   <pic:nvPicPr>
-                    <pic:cNvPr id="2" name="image3.png" descr=""/>
+                    <pic:cNvPr id="3" name="image3.png" descr=""/>
                     <pic:cNvPicPr>
                       <a:picLocks noChangeAspect="1" noChangeArrowheads="1"/>
                     </pic:cNvPicPr>
                   </pic:nvPicPr>
                   <pic:blipFill>
-                    <a:blip r:embed="rId3"/>
+                    <a:blip r:embed="rId4"/>
                     <a:stretch>
                       <a:fillRect/>
                     </a:stretch>
@@ -398,7 +1361,7 @@
           <wp:inline distT="0" distB="0" distL="0" distR="0">
             <wp:extent cx="5402580" cy="1333500"/>
             <wp:effectExtent l="0" t="0" r="0" b="0"/>
-            <wp:docPr id="3" name="image2.png" descr=""/>
+            <wp:docPr id="4" name="image2.png" descr=""/>
             <wp:cNvGraphicFramePr>
               <a:graphicFrameLocks xmlns:a="http://schemas.openxmlformats.org/drawingml/2006/main" noChangeAspect="1"/>
             </wp:cNvGraphicFramePr>
@@ -406,13 +1369,13 @@
               <a:graphicData uri="http://schemas.openxmlformats.org/drawingml/2006/picture">
                 <pic:pic xmlns:pic="http://schemas.openxmlformats.org/drawingml/2006/picture">
                   <pic:nvPicPr>
-                    <pic:cNvPr id="3" name="image2.png" descr=""/>
+                    <pic:cNvPr id="4" name="image2.png" descr=""/>
                     <pic:cNvPicPr>
                       <a:picLocks noChangeAspect="1" noChangeArrowheads="1"/>
                     </pic:cNvPicPr>
                   </pic:nvPicPr>
                   <pic:blipFill>
-                    <a:blip r:embed="rId4"/>
+                    <a:blip r:embed="rId5"/>
                     <a:stretch>
                       <a:fillRect/>
                     </a:stretch>
@@ -685,7 +1648,6 @@
     <w:rPrDefault>
       <w:rPr>
         <w:rFonts w:ascii="Arial" w:hAnsi="Arial" w:eastAsia="Arial" w:cs="Arial"/>
-        <w:sz w:val="22"/>
         <w:szCs w:val="22"/>
         <w:lang w:val="en-US" w:eastAsia="zh-CN" w:bidi="hi-IN"/>
       </w:rPr>
@@ -699,7 +1661,9 @@
     <w:qFormat/>
     <w:pPr>
       <w:widowControl w:val="false"/>
+      <w:bidi w:val="0"/>
       <w:spacing w:lineRule="auto" w:line="276"/>
+      <w:jc w:val="left"/>
     </w:pPr>
     <w:rPr>
       <w:rFonts w:ascii="Arial" w:hAnsi="Arial" w:eastAsia="Arial" w:cs="Arial"/>
@@ -712,99 +1676,119 @@
   </w:style>
   <w:style w:type="paragraph" w:styleId="Ttulo1">
     <w:name w:val="Heading 1"/>
-    <w:basedOn w:val="Normal1"/>
     <w:next w:val="Normal"/>
     <w:qFormat/>
     <w:pPr>
       <w:keepNext w:val="true"/>
       <w:keepLines/>
+      <w:widowControl w:val="false"/>
       <w:spacing w:lineRule="auto" w:line="240" w:before="400" w:after="120"/>
     </w:pPr>
     <w:rPr>
+      <w:rFonts w:ascii="Arial" w:hAnsi="Arial" w:eastAsia="Arial" w:cs="Arial"/>
+      <w:color w:val="auto"/>
+      <w:kern w:val="0"/>
       <w:sz w:val="40"/>
       <w:szCs w:val="40"/>
+      <w:lang w:val="en-US" w:eastAsia="zh-CN" w:bidi="hi-IN"/>
     </w:rPr>
   </w:style>
   <w:style w:type="paragraph" w:styleId="Ttulo2">
     <w:name w:val="Heading 2"/>
-    <w:basedOn w:val="Normal1"/>
     <w:next w:val="Normal"/>
     <w:qFormat/>
     <w:pPr>
       <w:keepNext w:val="true"/>
       <w:keepLines/>
+      <w:widowControl w:val="false"/>
       <w:spacing w:lineRule="auto" w:line="240" w:before="360" w:after="120"/>
     </w:pPr>
     <w:rPr>
+      <w:rFonts w:ascii="Arial" w:hAnsi="Arial" w:eastAsia="Arial" w:cs="Arial"/>
       <w:b w:val="false"/>
+      <w:color w:val="auto"/>
+      <w:kern w:val="0"/>
       <w:sz w:val="32"/>
       <w:szCs w:val="32"/>
+      <w:lang w:val="en-US" w:eastAsia="zh-CN" w:bidi="hi-IN"/>
     </w:rPr>
   </w:style>
   <w:style w:type="paragraph" w:styleId="Ttulo3">
     <w:name w:val="Heading 3"/>
-    <w:basedOn w:val="Normal1"/>
     <w:next w:val="Normal"/>
     <w:qFormat/>
     <w:pPr>
       <w:keepNext w:val="true"/>
       <w:keepLines/>
+      <w:widowControl w:val="false"/>
       <w:spacing w:lineRule="auto" w:line="240" w:before="320" w:after="80"/>
     </w:pPr>
     <w:rPr>
+      <w:rFonts w:ascii="Arial" w:hAnsi="Arial" w:eastAsia="Arial" w:cs="Arial"/>
       <w:b w:val="false"/>
       <w:color w:val="434343"/>
+      <w:kern w:val="0"/>
       <w:sz w:val="28"/>
       <w:szCs w:val="28"/>
+      <w:lang w:val="en-US" w:eastAsia="zh-CN" w:bidi="hi-IN"/>
     </w:rPr>
   </w:style>
   <w:style w:type="paragraph" w:styleId="Ttulo4">
     <w:name w:val="Heading 4"/>
-    <w:basedOn w:val="Normal1"/>
     <w:next w:val="Normal"/>
     <w:qFormat/>
     <w:pPr>
       <w:keepNext w:val="true"/>
       <w:keepLines/>
+      <w:widowControl w:val="false"/>
       <w:spacing w:lineRule="auto" w:line="240" w:before="280" w:after="80"/>
     </w:pPr>
     <w:rPr>
+      <w:rFonts w:ascii="Arial" w:hAnsi="Arial" w:eastAsia="Arial" w:cs="Arial"/>
       <w:color w:val="666666"/>
+      <w:kern w:val="0"/>
       <w:sz w:val="24"/>
       <w:szCs w:val="24"/>
+      <w:lang w:val="en-US" w:eastAsia="zh-CN" w:bidi="hi-IN"/>
     </w:rPr>
   </w:style>
   <w:style w:type="paragraph" w:styleId="Ttulo5">
     <w:name w:val="Heading 5"/>
-    <w:basedOn w:val="Normal1"/>
     <w:next w:val="Normal"/>
     <w:qFormat/>
     <w:pPr>
       <w:keepNext w:val="true"/>
       <w:keepLines/>
+      <w:widowControl w:val="false"/>
       <w:spacing w:lineRule="auto" w:line="240" w:before="240" w:after="80"/>
     </w:pPr>
     <w:rPr>
+      <w:rFonts w:ascii="Arial" w:hAnsi="Arial" w:eastAsia="Arial" w:cs="Arial"/>
       <w:color w:val="666666"/>
+      <w:kern w:val="0"/>
       <w:sz w:val="22"/>
       <w:szCs w:val="22"/>
+      <w:lang w:val="en-US" w:eastAsia="zh-CN" w:bidi="hi-IN"/>
     </w:rPr>
   </w:style>
   <w:style w:type="paragraph" w:styleId="Ttulo6">
     <w:name w:val="Heading 6"/>
-    <w:basedOn w:val="Normal1"/>
     <w:next w:val="Normal"/>
     <w:qFormat/>
     <w:pPr>
       <w:keepNext w:val="true"/>
       <w:keepLines/>
+      <w:widowControl w:val="false"/>
       <w:spacing w:lineRule="auto" w:line="240" w:before="240" w:after="80"/>
     </w:pPr>
     <w:rPr>
+      <w:rFonts w:ascii="Arial" w:hAnsi="Arial" w:eastAsia="Arial" w:cs="Arial"/>
       <w:i/>
       <w:color w:val="666666"/>
+      <w:kern w:val="0"/>
       <w:sz w:val="22"/>
       <w:szCs w:val="22"/>
+      <w:lang w:val="en-US" w:eastAsia="zh-CN" w:bidi="hi-IN"/>
     </w:rPr>
   </w:style>
   <w:style w:type="paragraph" w:styleId="Ttulo">
@@ -865,7 +1849,7 @@
       <w:rFonts w:cs="Lohit Devanagari"/>
     </w:rPr>
   </w:style>
-  <w:style w:type="paragraph" w:styleId="Normal1" w:default="1">
+  <w:style w:type="paragraph" w:styleId="LOnormal" w:default="1">
     <w:name w:val="LO-normal"/>
     <w:qFormat/>
     <w:pPr>
@@ -884,7 +1868,7 @@
   </w:style>
   <w:style w:type="paragraph" w:styleId="Ttulododocumento">
     <w:name w:val="Title"/>
-    <w:basedOn w:val="Normal1"/>
+    <w:basedOn w:val="LOnormal"/>
     <w:next w:val="Normal"/>
     <w:qFormat/>
     <w:pPr>
@@ -899,7 +1883,7 @@
   </w:style>
   <w:style w:type="paragraph" w:styleId="Subttulo">
     <w:name w:val="Subtitle"/>
-    <w:basedOn w:val="Normal1"/>
+    <w:basedOn w:val="LOnormal"/>
     <w:next w:val="Normal"/>
     <w:qFormat/>
     <w:pPr>

</xml_diff>

<commit_message>
mais dois exercicios de engenharia
</commit_message>
<xml_diff>
--- a/IES300-Engenharia de Software III/Lista de Exercícios/Lista de Exercícios para a N1 - Engenharia de Software III.docx
+++ b/IES300-Engenharia de Software III/Lista de Exercícios/Lista de Exercícios para a N1 - Engenharia de Software III.docx
@@ -950,7 +950,276 @@
           <w:sz w:val="22"/>
           <w:szCs w:val="22"/>
         </w:rPr>
-        <w:t>Cliente = static String cpf;</w:t>
+        <w:t>Pet = static int contConsultas;</w:t>
+      </w:r>
+    </w:p>
+    <w:p>
+      <w:pPr>
+        <w:pStyle w:val="Normal"/>
+        <w:jc w:val="both"/>
+        <w:rPr>
+          <w:i w:val="false"/>
+          <w:i w:val="false"/>
+          <w:iCs w:val="false"/>
+          <w:color w:val="003D73"/>
+          <w:sz w:val="22"/>
+          <w:szCs w:val="22"/>
+        </w:rPr>
+      </w:pPr>
+      <w:r>
+        <w:rPr>
+          <w:i w:val="false"/>
+          <w:iCs w:val="false"/>
+          <w:color w:val="003D73"/>
+          <w:sz w:val="22"/>
+          <w:szCs w:val="22"/>
+        </w:rPr>
+      </w:r>
+    </w:p>
+    <w:p>
+      <w:pPr>
+        <w:pStyle w:val="Normal"/>
+        <w:jc w:val="both"/>
+        <w:rPr>
+          <w:i w:val="false"/>
+          <w:i w:val="false"/>
+          <w:iCs w:val="false"/>
+          <w:color w:val="434343"/>
+          <w:sz w:val="28"/>
+          <w:szCs w:val="28"/>
+        </w:rPr>
+      </w:pPr>
+      <w:r>
+        <w:rPr>
+          <w:i w:val="false"/>
+          <w:iCs w:val="false"/>
+          <w:color w:val="434343"/>
+          <w:sz w:val="28"/>
+          <w:szCs w:val="28"/>
+        </w:rPr>
+        <w:t>30- Apresente a estrutura básica de código em JAVA, C# ou C++ para implementar os seis membros estáticos.</w:t>
+      </w:r>
+    </w:p>
+    <w:p>
+      <w:pPr>
+        <w:pStyle w:val="Normal"/>
+        <w:jc w:val="both"/>
+        <w:rPr>
+          <w:i/>
+          <w:i/>
+          <w:iCs/>
+          <w:color w:val="434343"/>
+          <w:sz w:val="22"/>
+          <w:szCs w:val="22"/>
+        </w:rPr>
+      </w:pPr>
+      <w:r>
+        <w:rPr>
+          <w:i/>
+          <w:iCs/>
+          <w:color w:val="434343"/>
+          <w:sz w:val="22"/>
+          <w:szCs w:val="22"/>
+        </w:rPr>
+        <w:t>Feito no Eclipse.</w:t>
+      </w:r>
+    </w:p>
+    <w:p>
+      <w:pPr>
+        <w:pStyle w:val="Normal"/>
+        <w:jc w:val="both"/>
+        <w:rPr>
+          <w:i/>
+          <w:i/>
+          <w:iCs/>
+          <w:color w:val="434343"/>
+          <w:sz w:val="22"/>
+          <w:szCs w:val="22"/>
+        </w:rPr>
+      </w:pPr>
+      <w:r>
+        <w:rPr>
+          <w:i/>
+          <w:iCs/>
+          <w:color w:val="434343"/>
+          <w:sz w:val="22"/>
+          <w:szCs w:val="22"/>
+        </w:rPr>
+      </w:r>
+    </w:p>
+    <w:p>
+      <w:pPr>
+        <w:pStyle w:val="Normal"/>
+        <w:jc w:val="both"/>
+        <w:rPr>
+          <w:i w:val="false"/>
+          <w:i w:val="false"/>
+          <w:iCs w:val="false"/>
+          <w:color w:val="434343"/>
+          <w:sz w:val="28"/>
+          <w:szCs w:val="28"/>
+        </w:rPr>
+      </w:pPr>
+      <w:r>
+        <w:rPr>
+          <w:i w:val="false"/>
+          <w:iCs w:val="false"/>
+          <w:color w:val="434343"/>
+          <w:sz w:val="28"/>
+          <w:szCs w:val="28"/>
+        </w:rPr>
+        <w:t>31- Transforme todos os relacionamentos de associação ou agregação entre as classes de entidade e todos os relacionamentos entre as classes de fronteira e controle para dependências estruturais. Explique a vantagem e desvantagem desse tipo de dependência.</w:t>
+      </w:r>
+    </w:p>
+    <w:p>
+      <w:pPr>
+        <w:pStyle w:val="Normal"/>
+        <w:jc w:val="both"/>
+        <w:rPr>
+          <w:i/>
+          <w:i/>
+          <w:iCs/>
+          <w:color w:val="434343"/>
+          <w:sz w:val="22"/>
+          <w:szCs w:val="22"/>
+        </w:rPr>
+      </w:pPr>
+      <w:r>
+        <w:rPr>
+          <w:i/>
+          <w:iCs/>
+          <w:color w:val="434343"/>
+          <w:sz w:val="22"/>
+          <w:szCs w:val="22"/>
+        </w:rPr>
+        <w:t>A dependência estrutural é um tipo de dependência mais fácil de ser implementado e pensado. Nessa dependencia, a classe dependente possui um atribuo que referencia outra classe.</w:t>
+      </w:r>
+    </w:p>
+    <w:p>
+      <w:pPr>
+        <w:pStyle w:val="Normal"/>
+        <w:jc w:val="both"/>
+        <w:rPr>
+          <w:i/>
+          <w:i/>
+          <w:iCs/>
+          <w:color w:val="434343"/>
+          <w:sz w:val="22"/>
+          <w:szCs w:val="22"/>
+        </w:rPr>
+      </w:pPr>
+      <w:r>
+        <w:rPr>
+          <w:i/>
+          <w:iCs/>
+          <w:color w:val="434343"/>
+          <w:sz w:val="22"/>
+          <w:szCs w:val="22"/>
+        </w:rPr>
+        <w:t>Isso acaba ocasionando um alto acoplamento (baixa coesão). Por isso, precisamos observar se as dependências das classes não podem ser modificadas para depedências não estruturais.</w:t>
+      </w:r>
+    </w:p>
+    <w:p>
+      <w:pPr>
+        <w:pStyle w:val="Normal"/>
+        <w:jc w:val="both"/>
+        <w:rPr>
+          <w:i/>
+          <w:i/>
+          <w:iCs/>
+          <w:color w:val="434343"/>
+          <w:sz w:val="22"/>
+          <w:szCs w:val="22"/>
+          <w:highlight w:val="yellow"/>
+        </w:rPr>
+      </w:pPr>
+      <w:r>
+        <w:rPr>
+          <w:i/>
+          <w:iCs/>
+          <w:color w:val="434343"/>
+          <w:sz w:val="22"/>
+          <w:szCs w:val="22"/>
+          <w:highlight w:val="yellow"/>
+        </w:rPr>
+        <w:t>FALTA COLOCAR AS CLASSES DE FRONTEIRA NO DIAGRAMA E DEPOIS TERMINAR ESSE EXERCICIO</w:t>
+      </w:r>
+    </w:p>
+    <w:p>
+      <w:pPr>
+        <w:pStyle w:val="Normal"/>
+        <w:jc w:val="both"/>
+        <w:rPr>
+          <w:i/>
+          <w:i/>
+          <w:iCs/>
+          <w:color w:val="434343"/>
+          <w:sz w:val="22"/>
+          <w:szCs w:val="22"/>
+        </w:rPr>
+      </w:pPr>
+      <w:r>
+        <w:rPr>
+          <w:i/>
+          <w:iCs/>
+          <w:color w:val="434343"/>
+          <w:sz w:val="22"/>
+          <w:szCs w:val="22"/>
+        </w:rPr>
+      </w:r>
+    </w:p>
+    <w:p>
+      <w:pPr>
+        <w:pStyle w:val="Normal"/>
+        <w:jc w:val="both"/>
+        <w:rPr>
+          <w:i w:val="false"/>
+          <w:i w:val="false"/>
+          <w:iCs w:val="false"/>
+          <w:color w:val="434343"/>
+          <w:sz w:val="28"/>
+          <w:szCs w:val="28"/>
+          <w:u w:val="none"/>
+        </w:rPr>
+      </w:pPr>
+      <w:r>
+        <w:rPr>
+          <w:i w:val="false"/>
+          <w:iCs w:val="false"/>
+          <w:color w:val="434343"/>
+          <w:sz w:val="28"/>
+          <w:szCs w:val="28"/>
+          <w:u w:val="none"/>
+        </w:rPr>
+        <w:t>32- Apresente a estrutura básica de código em JAVA, C# ou C++ para implementar as dependências estruturais.</w:t>
+      </w:r>
+    </w:p>
+    <w:p>
+      <w:pPr>
+        <w:pStyle w:val="Normal"/>
+        <w:jc w:val="both"/>
+        <w:rPr>
+          <w:i/>
+          <w:i/>
+          <w:iCs/>
+          <w:color w:val="434343"/>
+          <w:sz w:val="22"/>
+          <w:szCs w:val="22"/>
+          <w:highlight w:val="yellow"/>
+          <w:u w:val="none"/>
+        </w:rPr>
+      </w:pPr>
+      <w:r>
+        <w:rPr>
+          <w:i/>
+          <w:iCs/>
+          <w:color w:val="434343"/>
+          <w:sz w:val="22"/>
+          <w:szCs w:val="22"/>
+          <w:highlight w:val="yellow"/>
+          <w:u w:val="none"/>
+        </w:rPr>
+        <w:t>Já foi feito nos exercícios anteriores… acredito que tenhamos que focar apenas em melhorar nosso diagrama...</w:t>
       </w:r>
     </w:p>
     <w:p>

</xml_diff>

<commit_message>
muita coisa de engenharia III
</commit_message>
<xml_diff>
--- a/IES300-Engenharia de Software III/Lista de Exercícios/Lista de Exercícios para a N1 - Engenharia de Software III.docx
+++ b/IES300-Engenharia de Software III/Lista de Exercícios/Lista de Exercícios para a N1 - Engenharia de Software III.docx
@@ -73,7 +73,64 @@
           <w:i/>
           <w:iCs/>
         </w:rPr>
-        <w:t xml:space="preserve">Já a classes menos coesa </w:t>
+        <w:t xml:space="preserve">Já a classes menos coesa é Consulta, que depende de Pet, Veterinario, Exame e Cliente. </w:t>
+      </w:r>
+    </w:p>
+    <w:p>
+      <w:pPr>
+        <w:pStyle w:val="Normal"/>
+        <w:jc w:val="both"/>
+        <w:rPr/>
+      </w:pPr>
+      <w:r>
+        <w:rPr/>
+      </w:r>
+    </w:p>
+    <w:p>
+      <w:pPr>
+        <w:pStyle w:val="Normal"/>
+        <w:jc w:val="both"/>
+        <w:rPr/>
+      </w:pPr>
+      <w:r>
+        <w:rPr/>
+      </w:r>
+    </w:p>
+    <w:p>
+      <w:pPr>
+        <w:pStyle w:val="Normal"/>
+        <w:jc w:val="both"/>
+        <w:rPr>
+          <w:color w:val="434343"/>
+          <w:sz w:val="28"/>
+          <w:szCs w:val="28"/>
+        </w:rPr>
+      </w:pPr>
+      <w:r>
+        <w:rPr>
+          <w:color w:val="434343"/>
+          <w:sz w:val="28"/>
+          <w:szCs w:val="28"/>
+        </w:rPr>
+        <w:t>22- Qual é a classe de entidade mais acoplada e a menos acoplada do diagrama de classes de projeto? Justifique a tua resposta.</w:t>
+      </w:r>
+    </w:p>
+    <w:p>
+      <w:pPr>
+        <w:pStyle w:val="Normal"/>
+        <w:jc w:val="both"/>
+        <w:rPr>
+          <w:i/>
+          <w:i/>
+          <w:iCs/>
+        </w:rPr>
+      </w:pPr>
+      <w:r>
+        <w:rPr>
+          <w:i/>
+          <w:iCs/>
+        </w:rPr>
+        <w:t xml:space="preserve">A classe mais acoplada é Pet, pois </w:t>
       </w:r>
       <w:r>
         <w:rPr>
@@ -82,8 +139,19 @@
           <w:i/>
           <w:iCs/>
         </w:rPr>
-        <w:t>é</w:t>
-      </w:r>
+        <w:t>é excluída caso o Cliente também seja excluído, ou seja, é totalmente dependente.</w:t>
+      </w:r>
+    </w:p>
+    <w:p>
+      <w:pPr>
+        <w:pStyle w:val="Normal"/>
+        <w:jc w:val="both"/>
+        <w:rPr>
+          <w:i/>
+          <w:i/>
+          <w:iCs/>
+        </w:rPr>
+      </w:pPr>
       <w:r>
         <w:rPr>
           <w:b w:val="false"/>
@@ -91,111 +159,7 @@
           <w:i/>
           <w:iCs/>
         </w:rPr>
-        <w:t xml:space="preserve"> Consulta, que depende de Pet, Veterinario, Exame e Cliente. </w:t>
-      </w:r>
-    </w:p>
-    <w:p>
-      <w:pPr>
-        <w:pStyle w:val="Normal"/>
-        <w:jc w:val="both"/>
-        <w:rPr/>
-      </w:pPr>
-      <w:r>
-        <w:rPr/>
-      </w:r>
-    </w:p>
-    <w:p>
-      <w:pPr>
-        <w:pStyle w:val="Normal"/>
-        <w:jc w:val="both"/>
-        <w:rPr/>
-      </w:pPr>
-      <w:r>
-        <w:rPr/>
-      </w:r>
-    </w:p>
-    <w:p>
-      <w:pPr>
-        <w:pStyle w:val="Normal"/>
-        <w:jc w:val="both"/>
-        <w:rPr>
-          <w:color w:val="434343"/>
-          <w:sz w:val="28"/>
-          <w:szCs w:val="28"/>
-        </w:rPr>
-      </w:pPr>
-      <w:r>
-        <w:rPr>
-          <w:color w:val="434343"/>
-          <w:sz w:val="28"/>
-          <w:szCs w:val="28"/>
-        </w:rPr>
-        <w:t>22- Qual é a classe de entidade mais acoplada e a menos acoplada do diagrama de classes de projeto? Justifique a tua resposta.</w:t>
-      </w:r>
-    </w:p>
-    <w:p>
-      <w:pPr>
-        <w:pStyle w:val="Normal"/>
-        <w:jc w:val="both"/>
-        <w:rPr>
-          <w:i/>
-          <w:i/>
-          <w:iCs/>
-        </w:rPr>
-      </w:pPr>
-      <w:r>
-        <w:rPr>
-          <w:i/>
-          <w:iCs/>
-        </w:rPr>
-        <w:t xml:space="preserve">A classe mais acoplada é Pet, pois </w:t>
-      </w:r>
-      <w:r>
-        <w:rPr>
-          <w:b w:val="false"/>
-          <w:bCs w:val="false"/>
-          <w:i/>
-          <w:iCs/>
-        </w:rPr>
-        <w:t>é excluída caso o Cliente também seja excluíd</w:t>
-      </w:r>
-      <w:r>
-        <w:rPr>
-          <w:b w:val="false"/>
-          <w:bCs w:val="false"/>
-          <w:i/>
-          <w:iCs/>
-        </w:rPr>
-        <w:t>o, ou seja, é totalmente dependente.</w:t>
-      </w:r>
-    </w:p>
-    <w:p>
-      <w:pPr>
-        <w:pStyle w:val="Normal"/>
-        <w:jc w:val="both"/>
-        <w:rPr>
-          <w:i/>
-          <w:i/>
-          <w:iCs/>
-        </w:rPr>
-      </w:pPr>
-      <w:r>
-        <w:rPr>
-          <w:b w:val="false"/>
-          <w:bCs w:val="false"/>
-          <w:i/>
-          <w:iCs/>
-        </w:rPr>
-        <w:t xml:space="preserve">A </w:t>
-      </w:r>
-      <w:r>
-        <w:rPr>
-          <w:b w:val="false"/>
-          <w:bCs w:val="false"/>
-          <w:i/>
-          <w:iCs/>
-        </w:rPr>
-        <w:t>classe menos acoplada é Veterinário, que não depende de nenhuma outra parte do sistema para ser implementada. É totalmente independente em sua criação.</w:t>
+        <w:t>A classe menos acoplada é Veterinário, que não depende de nenhuma outra parte do sistema para ser implementada. É totalmente independente em sua criação.</w:t>
       </w:r>
     </w:p>
     <w:p>
@@ -242,7 +206,7 @@
       </w:pPr>
       <w:r>
         <w:drawing>
-          <wp:anchor behindDoc="0" distT="0" distB="0" distL="0" distR="0" simplePos="0" locked="0" layoutInCell="1" allowOverlap="1" relativeHeight="5">
+          <wp:anchor behindDoc="0" distT="0" distB="0" distL="0" distR="0" simplePos="0" locked="0" layoutInCell="1" allowOverlap="1" relativeHeight="2">
             <wp:simplePos x="0" y="0"/>
             <wp:positionH relativeFrom="column">
               <wp:align>center</wp:align>
@@ -295,7 +259,7 @@
           <w:sz w:val="22"/>
           <w:szCs w:val="22"/>
         </w:rPr>
-        <w:t xml:space="preserve">Esse modelo, </w:t>
+        <w:t>E</w:t>
       </w:r>
       <w:r>
         <w:rPr>
@@ -305,18 +269,38 @@
           <w:sz w:val="22"/>
           <w:szCs w:val="22"/>
         </w:rPr>
-        <w:t xml:space="preserve">no qual há o princípio de polimorfismo universal, </w:t>
-      </w:r>
-      <w:r>
-        <w:rPr>
+        <w:t>sse modelo, no qual há o princípio de polimorfismo universal, permite que um objeto pertença a várias classes ao mesmo tempo, ou seja, a classe pai aponta para um objeto da classe filha e permite que essa seja instanciada como uma ou como outra.</w:t>
+      </w:r>
+    </w:p>
+    <w:p>
+      <w:pPr>
+        <w:pStyle w:val="Normal"/>
+        <w:jc w:val="both"/>
+        <w:rPr>
+          <w:sz w:val="22"/>
+          <w:szCs w:val="22"/>
+        </w:rPr>
+      </w:pPr>
+      <w:r>
+        <w:rPr>
+          <w:sz w:val="22"/>
+          <w:szCs w:val="22"/>
+        </w:rPr>
+      </w:r>
+    </w:p>
+    <w:p>
+      <w:pPr>
+        <w:pStyle w:val="Normal"/>
+        <w:jc w:val="both"/>
+        <w:rPr>
+          <w:i/>
           <w:i/>
           <w:iCs/>
           <w:color w:val="000000"/>
           <w:sz w:val="22"/>
           <w:szCs w:val="22"/>
         </w:rPr>
-        <w:t>p</w:t>
-      </w:r>
+      </w:pPr>
       <w:r>
         <w:rPr>
           <w:i/>
@@ -325,18 +309,19 @@
           <w:sz w:val="22"/>
           <w:szCs w:val="22"/>
         </w:rPr>
-        <w:t xml:space="preserve">ermite </w:t>
-      </w:r>
-      <w:r>
-        <w:rPr>
-          <w:i/>
-          <w:iCs/>
+        <w:t>class Consulta{}</w:t>
+      </w:r>
+    </w:p>
+    <w:p>
+      <w:pPr>
+        <w:pStyle w:val="Normal"/>
+        <w:jc w:val="both"/>
+        <w:rPr>
           <w:color w:val="000000"/>
           <w:sz w:val="22"/>
           <w:szCs w:val="22"/>
         </w:rPr>
-        <w:t>que um ob</w:t>
-      </w:r>
+      </w:pPr>
       <w:r>
         <w:rPr>
           <w:i/>
@@ -345,18 +330,19 @@
           <w:sz w:val="22"/>
           <w:szCs w:val="22"/>
         </w:rPr>
-        <w:t>jeto perten</w:t>
-      </w:r>
-      <w:r>
-        <w:rPr>
-          <w:i/>
-          <w:iCs/>
+        <w:t xml:space="preserve">class Exame extends Consulta{} </w:t>
+      </w:r>
+    </w:p>
+    <w:p>
+      <w:pPr>
+        <w:pStyle w:val="Normal"/>
+        <w:jc w:val="both"/>
+        <w:rPr>
           <w:color w:val="000000"/>
           <w:sz w:val="22"/>
           <w:szCs w:val="22"/>
         </w:rPr>
-        <w:t xml:space="preserve">ça a várias classes ao mesmo tempo, </w:t>
-      </w:r>
+      </w:pPr>
       <w:r>
         <w:rPr>
           <w:i/>
@@ -365,214 +351,127 @@
           <w:sz w:val="22"/>
           <w:szCs w:val="22"/>
         </w:rPr>
-        <w:t>ou seja, a classe pai aponta para um objeto da classe filha e permite que essa seja instanciada como uma ou como outra.</w:t>
-      </w:r>
-    </w:p>
-    <w:p>
-      <w:pPr>
-        <w:pStyle w:val="Normal"/>
-        <w:jc w:val="both"/>
-        <w:rPr>
-          <w:sz w:val="22"/>
-          <w:szCs w:val="22"/>
-        </w:rPr>
-      </w:pPr>
-      <w:r>
-        <w:rPr>
-          <w:i/>
-          <w:iCs/>
+        <w:t>class Retorno extends Consulta{}</w:t>
+      </w:r>
+    </w:p>
+    <w:p>
+      <w:pPr>
+        <w:pStyle w:val="Normal"/>
+        <w:jc w:val="both"/>
+        <w:rPr>
+          <w:i/>
+          <w:i/>
+          <w:iCs/>
+        </w:rPr>
+      </w:pPr>
+      <w:r>
+        <w:rPr>
+          <w:i/>
+          <w:iCs/>
+        </w:rPr>
+      </w:r>
+    </w:p>
+    <w:p>
+      <w:pPr>
+        <w:pStyle w:val="Normal"/>
+        <w:jc w:val="both"/>
+        <w:rPr>
           <w:color w:val="000000"/>
+          <w:sz w:val="22"/>
+          <w:szCs w:val="22"/>
+        </w:rPr>
+      </w:pPr>
+      <w:r>
+        <w:rPr>
+          <w:i/>
+          <w:iCs/>
+          <w:color w:val="000000"/>
+          <w:sz w:val="22"/>
+          <w:szCs w:val="22"/>
+        </w:rPr>
+        <w:t>Consulta c1 = new Exame();</w:t>
+      </w:r>
+    </w:p>
+    <w:p>
+      <w:pPr>
+        <w:pStyle w:val="Normal"/>
+        <w:jc w:val="both"/>
+        <w:rPr>
+          <w:color w:val="000000"/>
+          <w:sz w:val="22"/>
+          <w:szCs w:val="22"/>
+        </w:rPr>
+      </w:pPr>
+      <w:r>
+        <w:rPr>
+          <w:i/>
+          <w:iCs/>
+          <w:color w:val="000000"/>
+          <w:sz w:val="22"/>
+          <w:szCs w:val="22"/>
+        </w:rPr>
+        <w:t>Consulta c2 = new Retorno();</w:t>
+      </w:r>
+    </w:p>
+    <w:p>
+      <w:pPr>
+        <w:pStyle w:val="Normal"/>
+        <w:jc w:val="both"/>
+        <w:rPr>
+          <w:i/>
+          <w:i/>
+          <w:iCs/>
+        </w:rPr>
+      </w:pPr>
+      <w:r>
+        <w:rPr>
+          <w:i/>
+          <w:iCs/>
+        </w:rPr>
+      </w:r>
+    </w:p>
+    <w:p>
+      <w:pPr>
+        <w:pStyle w:val="Normal"/>
+        <w:jc w:val="both"/>
+        <w:rPr>
+          <w:color w:val="000000"/>
+          <w:sz w:val="22"/>
+          <w:szCs w:val="22"/>
+        </w:rPr>
+      </w:pPr>
+      <w:r>
+        <w:rPr>
+          <w:i/>
+          <w:iCs/>
+          <w:color w:val="000000"/>
+          <w:sz w:val="22"/>
+          <w:szCs w:val="22"/>
+        </w:rPr>
+        <w:t>24 – está no Eclipse</w:t>
+      </w:r>
+    </w:p>
+    <w:p>
+      <w:pPr>
+        <w:pStyle w:val="Normal"/>
+        <w:jc w:val="both"/>
+        <w:rPr>
+          <w:i w:val="false"/>
+          <w:i w:val="false"/>
+          <w:iCs w:val="false"/>
+          <w:color w:val="434343"/>
           <w:sz w:val="28"/>
           <w:szCs w:val="28"/>
         </w:rPr>
-      </w:r>
-    </w:p>
-    <w:p>
-      <w:pPr>
-        <w:pStyle w:val="Normal"/>
-        <w:jc w:val="both"/>
-        <w:rPr>
-          <w:i/>
-          <w:i/>
-          <w:iCs/>
-          <w:color w:val="000000"/>
-          <w:sz w:val="22"/>
-          <w:szCs w:val="22"/>
-        </w:rPr>
-      </w:pPr>
-      <w:r>
-        <w:rPr>
-          <w:i/>
-          <w:iCs/>
-          <w:color w:val="000000"/>
-          <w:sz w:val="22"/>
-          <w:szCs w:val="22"/>
-        </w:rPr>
-        <w:t>class Consulta{}</w:t>
-      </w:r>
-    </w:p>
-    <w:p>
-      <w:pPr>
-        <w:pStyle w:val="Normal"/>
-        <w:jc w:val="both"/>
-        <w:rPr>
-          <w:color w:val="000000"/>
-          <w:sz w:val="22"/>
-          <w:szCs w:val="22"/>
-        </w:rPr>
-      </w:pPr>
-      <w:r>
-        <w:rPr>
-          <w:i/>
-          <w:iCs/>
-          <w:color w:val="000000"/>
-          <w:sz w:val="22"/>
-          <w:szCs w:val="22"/>
-        </w:rPr>
-        <w:t xml:space="preserve">class Exame extends Consulta{} </w:t>
-      </w:r>
-    </w:p>
-    <w:p>
-      <w:pPr>
-        <w:pStyle w:val="Normal"/>
-        <w:jc w:val="both"/>
-        <w:rPr>
-          <w:color w:val="000000"/>
-          <w:sz w:val="22"/>
-          <w:szCs w:val="22"/>
-        </w:rPr>
-      </w:pPr>
-      <w:r>
-        <w:rPr>
-          <w:i/>
-          <w:iCs/>
-          <w:color w:val="000000"/>
-          <w:sz w:val="22"/>
-          <w:szCs w:val="22"/>
-        </w:rPr>
-        <w:t>class Retorno extends Consulta{}</w:t>
-      </w:r>
-    </w:p>
-    <w:p>
-      <w:pPr>
-        <w:pStyle w:val="Normal"/>
-        <w:jc w:val="both"/>
-        <w:rPr>
-          <w:i/>
-          <w:i/>
-          <w:iCs/>
-        </w:rPr>
-      </w:pPr>
-      <w:r>
-        <w:rPr>
-          <w:color w:val="000000"/>
-          <w:sz w:val="22"/>
-          <w:szCs w:val="22"/>
-        </w:rPr>
-      </w:r>
-    </w:p>
-    <w:p>
-      <w:pPr>
-        <w:pStyle w:val="Normal"/>
-        <w:jc w:val="both"/>
-        <w:rPr>
-          <w:color w:val="000000"/>
-          <w:sz w:val="22"/>
-          <w:szCs w:val="22"/>
-        </w:rPr>
-      </w:pPr>
-      <w:r>
-        <w:rPr>
-          <w:i/>
-          <w:iCs/>
-          <w:color w:val="000000"/>
-          <w:sz w:val="22"/>
-          <w:szCs w:val="22"/>
-        </w:rPr>
-        <w:t>Consulta c1 = new Exame();</w:t>
-      </w:r>
-    </w:p>
-    <w:p>
-      <w:pPr>
-        <w:pStyle w:val="Normal"/>
-        <w:jc w:val="both"/>
-        <w:rPr>
-          <w:color w:val="000000"/>
-          <w:sz w:val="22"/>
-          <w:szCs w:val="22"/>
-        </w:rPr>
-      </w:pPr>
-      <w:r>
-        <w:rPr>
-          <w:i/>
-          <w:iCs/>
-          <w:color w:val="000000"/>
-          <w:sz w:val="22"/>
-          <w:szCs w:val="22"/>
-        </w:rPr>
-        <w:t>Consulta c2 = new Retorno();</w:t>
-      </w:r>
-    </w:p>
-    <w:p>
-      <w:pPr>
-        <w:pStyle w:val="Normal"/>
-        <w:jc w:val="both"/>
-        <w:rPr>
-          <w:i/>
-          <w:i/>
-          <w:iCs/>
-        </w:rPr>
-      </w:pPr>
-      <w:r>
-        <w:rPr>
-          <w:color w:val="000000"/>
-          <w:sz w:val="22"/>
-          <w:szCs w:val="22"/>
-        </w:rPr>
-      </w:r>
-    </w:p>
-    <w:p>
-      <w:pPr>
-        <w:pStyle w:val="Normal"/>
-        <w:jc w:val="both"/>
-        <w:rPr>
-          <w:color w:val="000000"/>
-          <w:sz w:val="22"/>
-          <w:szCs w:val="22"/>
-        </w:rPr>
-      </w:pPr>
-      <w:r>
-        <w:rPr>
-          <w:i/>
-          <w:iCs/>
-          <w:color w:val="000000"/>
-          <w:sz w:val="22"/>
-          <w:szCs w:val="22"/>
-        </w:rPr>
-        <w:t>24 – está no Eclipse</w:t>
-      </w:r>
-    </w:p>
-    <w:p>
-      <w:pPr>
-        <w:pStyle w:val="Normal"/>
-        <w:jc w:val="both"/>
-        <w:rPr>
-          <w:i w:val="false"/>
+      </w:pPr>
+      <w:r>
+        <w:rPr>
           <w:i w:val="false"/>
           <w:iCs w:val="false"/>
           <w:color w:val="434343"/>
           <w:sz w:val="28"/>
           <w:szCs w:val="28"/>
         </w:rPr>
-      </w:pPr>
-      <w:r>
-        <w:rPr>
-          <w:i w:val="false"/>
-          <w:iCs w:val="false"/>
-          <w:color w:val="434343"/>
-          <w:sz w:val="28"/>
-          <w:szCs w:val="28"/>
-        </w:rPr>
         <w:t>25- As relações de gen/espec modeladas violam o Princípio de Liskov? Justifique a tua resposta.</w:t>
       </w:r>
     </w:p>
@@ -597,27 +496,7 @@
           <w:sz w:val="22"/>
           <w:szCs w:val="22"/>
         </w:rPr>
-        <w:t xml:space="preserve">Não. Todas as classes </w:t>
-      </w:r>
-      <w:r>
-        <w:rPr>
-          <w:i/>
-          <w:iCs/>
-          <w:color w:val="000000"/>
-          <w:sz w:val="22"/>
-          <w:szCs w:val="22"/>
-        </w:rPr>
-        <w:t>descritas</w:t>
-      </w:r>
-      <w:r>
-        <w:rPr>
-          <w:i/>
-          <w:iCs/>
-          <w:color w:val="000000"/>
-          <w:sz w:val="22"/>
-          <w:szCs w:val="22"/>
-        </w:rPr>
-        <w:t xml:space="preserve"> podem ser substituídas pela sua superclasse. </w:t>
+        <w:t xml:space="preserve">Não. Todas as classes descritas podem ser substituídas pela sua superclasse. </w:t>
       </w:r>
     </w:p>
     <w:p>
@@ -1243,9 +1122,7 @@
       <w:pPr>
         <w:pStyle w:val="Ttulo3"/>
         <w:jc w:val="both"/>
-        <w:rPr>
-          <w:color w:val="434343"/>
-        </w:rPr>
+        <w:rPr/>
       </w:pPr>
       <w:r>
         <w:rPr>
@@ -1258,62 +1135,6 @@
           <w:color w:val="434343"/>
         </w:rPr>
         <w:t>objetos e modele uma relação todo-parte, abstraindo o nome de uma ave na classe todo e os cinco objetos encontrados como</w:t>
-      </w:r>
-    </w:p>
-    <w:p>
-      <w:pPr>
-        <w:pStyle w:val="Ttulo3"/>
-        <w:jc w:val="both"/>
-        <w:rPr>
-          <w:color w:val="434343"/>
-        </w:rPr>
-      </w:pPr>
-      <w:r>
-        <w:rPr>
-          <w:color w:val="434343"/>
-        </w:rPr>
-      </w:r>
-    </w:p>
-    <w:p>
-      <w:pPr>
-        <w:pStyle w:val="Ttulo3"/>
-        <w:jc w:val="both"/>
-        <w:rPr>
-          <w:color w:val="434343"/>
-        </w:rPr>
-      </w:pPr>
-      <w:r>
-        <w:rPr>
-          <w:color w:val="434343"/>
-        </w:rPr>
-      </w:r>
-    </w:p>
-    <w:p>
-      <w:pPr>
-        <w:pStyle w:val="Ttulo3"/>
-        <w:jc w:val="both"/>
-        <w:rPr>
-          <w:color w:val="434343"/>
-        </w:rPr>
-      </w:pPr>
-      <w:r>
-        <w:rPr>
-          <w:color w:val="434343"/>
-        </w:rPr>
-      </w:r>
-    </w:p>
-    <w:p>
-      <w:pPr>
-        <w:pStyle w:val="Ttulo3"/>
-        <w:jc w:val="both"/>
-        <w:rPr>
-          <w:color w:val="434343"/>
-        </w:rPr>
-      </w:pPr>
-      <w:r>
-        <w:rPr>
-          <w:color w:val="434343"/>
-        </w:rPr>
       </w:r>
     </w:p>
     <w:p>
@@ -1896,6 +1717,300 @@
       <w:r>
         <w:rPr/>
         <w:t>Todos os outros atributos de outras classes são visíveis apenas para a própria classe, visto que são atributos privados.</w:t>
+      </w:r>
+    </w:p>
+    <w:p>
+      <w:pPr>
+        <w:pStyle w:val="Normal"/>
+        <w:rPr/>
+      </w:pPr>
+      <w:r>
+        <w:rPr/>
+      </w:r>
+    </w:p>
+    <w:p>
+      <w:pPr>
+        <w:pStyle w:val="Normal"/>
+        <w:rPr>
+          <w:color w:val="333333"/>
+          <w:sz w:val="28"/>
+          <w:szCs w:val="28"/>
+        </w:rPr>
+      </w:pPr>
+      <w:r>
+        <w:rPr>
+          <w:color w:val="333333"/>
+          <w:sz w:val="28"/>
+          <w:szCs w:val="28"/>
+        </w:rPr>
+        <w:t>43- Descreva as características de cada um dos programadores cegos.</w:t>
+      </w:r>
+    </w:p>
+    <w:p>
+      <w:pPr>
+        <w:pStyle w:val="Normal"/>
+        <w:rPr>
+          <w:color w:val="auto"/>
+          <w:sz w:val="24"/>
+          <w:szCs w:val="24"/>
+        </w:rPr>
+      </w:pPr>
+      <w:bookmarkStart w:id="4" w:name="__DdeLink__243_3230100419"/>
+      <w:r>
+        <w:rPr>
+          <w:color w:val="auto"/>
+          <w:sz w:val="24"/>
+          <w:szCs w:val="24"/>
+        </w:rPr>
+        <w:t xml:space="preserve">Programador 1 – descreve o animal por cima, toca o animal e explica aos outros. Analisa profundamente, coloca o ouvido perto do bicho, </w:t>
+      </w:r>
+      <w:r>
+        <w:rPr>
+          <w:color w:val="auto"/>
+          <w:sz w:val="24"/>
+          <w:szCs w:val="24"/>
+        </w:rPr>
+        <w:t>analise mais material das coisas</w:t>
+      </w:r>
+      <w:r>
+        <w:rPr>
+          <w:color w:val="auto"/>
+          <w:sz w:val="24"/>
+          <w:szCs w:val="24"/>
+        </w:rPr>
+        <w:t>.</w:t>
+      </w:r>
+    </w:p>
+    <w:p>
+      <w:pPr>
+        <w:pStyle w:val="Normal"/>
+        <w:rPr>
+          <w:color w:val="auto"/>
+          <w:sz w:val="24"/>
+          <w:szCs w:val="24"/>
+        </w:rPr>
+      </w:pPr>
+      <w:r>
+        <w:rPr>
+          <w:color w:val="auto"/>
+          <w:sz w:val="24"/>
+          <w:szCs w:val="24"/>
+        </w:rPr>
+        <w:t xml:space="preserve">Programador 2 – descreve o animal mais minuciosamente, </w:t>
+      </w:r>
+      <w:r>
+        <w:rPr>
+          <w:color w:val="auto"/>
+          <w:sz w:val="24"/>
+          <w:szCs w:val="24"/>
+        </w:rPr>
+        <w:t>observa com mais atenção os detalhes sonoros.</w:t>
+      </w:r>
+    </w:p>
+    <w:p>
+      <w:pPr>
+        <w:pStyle w:val="Normal"/>
+        <w:rPr>
+          <w:color w:val="auto"/>
+          <w:sz w:val="24"/>
+          <w:szCs w:val="24"/>
+        </w:rPr>
+      </w:pPr>
+      <w:r>
+        <w:rPr>
+          <w:color w:val="auto"/>
+          <w:sz w:val="24"/>
+          <w:szCs w:val="24"/>
+        </w:rPr>
+        <w:t xml:space="preserve">Programador 3 – metódico, calculista, </w:t>
+      </w:r>
+      <w:r>
+        <w:rPr>
+          <w:color w:val="auto"/>
+          <w:sz w:val="24"/>
+          <w:szCs w:val="24"/>
+        </w:rPr>
+        <w:t>presta muita atenção nos detalhes, nas texturas, abre caixas</w:t>
+      </w:r>
+    </w:p>
+    <w:p>
+      <w:pPr>
+        <w:pStyle w:val="Normal"/>
+        <w:rPr>
+          <w:color w:val="auto"/>
+          <w:sz w:val="24"/>
+          <w:szCs w:val="24"/>
+        </w:rPr>
+      </w:pPr>
+      <w:r>
+        <w:rPr>
+          <w:color w:val="auto"/>
+          <w:sz w:val="24"/>
+          <w:szCs w:val="24"/>
+        </w:rPr>
+        <w:t xml:space="preserve">Programador 4 – sente cheiros </w:t>
+      </w:r>
+      <w:r>
+        <w:rPr>
+          <w:color w:val="auto"/>
+          <w:sz w:val="24"/>
+          <w:szCs w:val="24"/>
+        </w:rPr>
+        <w:t>e percebe que tem uma base embaixo do bicho, todas bagunçadas, percebe q a criatura anda em bando</w:t>
+      </w:r>
+    </w:p>
+    <w:p>
+      <w:pPr>
+        <w:pStyle w:val="Normal"/>
+        <w:rPr>
+          <w:color w:val="auto"/>
+          <w:sz w:val="24"/>
+          <w:szCs w:val="24"/>
+        </w:rPr>
+      </w:pPr>
+      <w:r>
+        <w:rPr>
+          <w:color w:val="auto"/>
+          <w:sz w:val="24"/>
+          <w:szCs w:val="24"/>
+        </w:rPr>
+        <w:t>Programador 5 – fina arte, historiador</w:t>
+      </w:r>
+      <w:r>
+        <w:rPr>
+          <w:color w:val="auto"/>
+          <w:sz w:val="24"/>
+          <w:szCs w:val="24"/>
+        </w:rPr>
+        <w:t>a</w:t>
+      </w:r>
+      <w:r>
+        <w:rPr>
+          <w:color w:val="auto"/>
+          <w:sz w:val="24"/>
+          <w:szCs w:val="24"/>
+        </w:rPr>
+        <w:t>, de vez em quando artista e psicólog</w:t>
+      </w:r>
+      <w:r>
+        <w:rPr>
+          <w:color w:val="auto"/>
+          <w:sz w:val="24"/>
+          <w:szCs w:val="24"/>
+        </w:rPr>
+        <w:t>a</w:t>
+      </w:r>
+      <w:r>
+        <w:rPr>
+          <w:color w:val="auto"/>
+          <w:sz w:val="24"/>
+          <w:szCs w:val="24"/>
+        </w:rPr>
+        <w:t xml:space="preserve">. </w:t>
+      </w:r>
+      <w:r>
+        <w:rPr>
+          <w:color w:val="auto"/>
+          <w:sz w:val="24"/>
+          <w:szCs w:val="24"/>
+        </w:rPr>
+        <w:t>Carrega uma escada. Olhar as coisas de cima. O conjunto da obra. Uma mulher de visão. Vê luz e escuridão e formas, de modo meio abstrato.</w:t>
+      </w:r>
+      <w:r>
+        <w:rPr>
+          <w:color w:val="auto"/>
+          <w:sz w:val="24"/>
+          <w:szCs w:val="24"/>
+        </w:rPr>
+        <w:t xml:space="preserve"> </w:t>
+      </w:r>
+      <w:bookmarkEnd w:id="4"/>
+    </w:p>
+    <w:p>
+      <w:pPr>
+        <w:pStyle w:val="Normal"/>
+        <w:rPr>
+          <w:color w:val="auto"/>
+          <w:sz w:val="24"/>
+          <w:szCs w:val="24"/>
+        </w:rPr>
+      </w:pPr>
+      <w:r>
+        <w:rPr>
+          <w:color w:val="auto"/>
+          <w:sz w:val="24"/>
+          <w:szCs w:val="24"/>
+        </w:rPr>
+      </w:r>
+    </w:p>
+    <w:p>
+      <w:pPr>
+        <w:pStyle w:val="Normal"/>
+        <w:rPr>
+          <w:color w:val="333333"/>
+          <w:sz w:val="28"/>
+          <w:szCs w:val="28"/>
+        </w:rPr>
+      </w:pPr>
+      <w:r>
+        <w:rPr>
+          <w:color w:val="333333"/>
+          <w:sz w:val="28"/>
+          <w:szCs w:val="28"/>
+        </w:rPr>
+        <w:t>44- Qual é a relação da estória apresentada com o projeto de desenvolvimento de software?</w:t>
+      </w:r>
+    </w:p>
+    <w:p>
+      <w:pPr>
+        <w:pStyle w:val="Normal"/>
+        <w:rPr>
+          <w:color w:val="333333"/>
+          <w:sz w:val="24"/>
+          <w:szCs w:val="24"/>
+        </w:rPr>
+      </w:pPr>
+      <w:r>
+        <w:rPr>
+          <w:color w:val="333333"/>
+          <w:sz w:val="24"/>
+          <w:szCs w:val="24"/>
+        </w:rPr>
+        <w:t>A conexão diz que é importante ter diferentes pessoas trabalhando em um mesmo projeto, pois cada um tem um ponto de vista e pode identificar melhorias que o outro pode não ter visto.</w:t>
+      </w:r>
+    </w:p>
+    <w:p>
+      <w:pPr>
+        <w:pStyle w:val="Normal"/>
+        <w:rPr>
+          <w:color w:val="333333"/>
+          <w:sz w:val="24"/>
+          <w:szCs w:val="24"/>
+        </w:rPr>
+      </w:pPr>
+      <w:r>
+        <w:rPr>
+          <w:color w:val="333333"/>
+          <w:sz w:val="24"/>
+          <w:szCs w:val="24"/>
+        </w:rPr>
+      </w:r>
+    </w:p>
+    <w:p>
+      <w:pPr>
+        <w:pStyle w:val="Normal"/>
+        <w:rPr>
+          <w:color w:val="333333"/>
+          <w:sz w:val="24"/>
+          <w:szCs w:val="24"/>
+        </w:rPr>
+      </w:pPr>
+      <w:r>
+        <w:rPr>
+          <w:color w:val="333333"/>
+          <w:sz w:val="24"/>
+          <w:szCs w:val="24"/>
+        </w:rPr>
       </w:r>
     </w:p>
     <w:sectPr>
@@ -1945,13 +2060,16 @@
   </w:style>
   <w:style w:type="paragraph" w:styleId="Ttulo1">
     <w:name w:val="Heading 1"/>
+    <w:basedOn w:val="Normal"/>
     <w:next w:val="Normal"/>
     <w:qFormat/>
     <w:pPr>
       <w:keepNext w:val="true"/>
       <w:keepLines/>
       <w:widowControl w:val="false"/>
+      <w:bidi w:val="0"/>
       <w:spacing w:lineRule="auto" w:line="240" w:before="400" w:after="120"/>
+      <w:jc w:val="left"/>
     </w:pPr>
     <w:rPr>
       <w:rFonts w:ascii="Arial" w:hAnsi="Arial" w:eastAsia="Arial" w:cs="Arial"/>
@@ -1964,13 +2082,16 @@
   </w:style>
   <w:style w:type="paragraph" w:styleId="Ttulo2">
     <w:name w:val="Heading 2"/>
+    <w:basedOn w:val="Normal"/>
     <w:next w:val="Normal"/>
     <w:qFormat/>
     <w:pPr>
       <w:keepNext w:val="true"/>
       <w:keepLines/>
       <w:widowControl w:val="false"/>
+      <w:bidi w:val="0"/>
       <w:spacing w:lineRule="auto" w:line="240" w:before="360" w:after="120"/>
+      <w:jc w:val="left"/>
     </w:pPr>
     <w:rPr>
       <w:rFonts w:ascii="Arial" w:hAnsi="Arial" w:eastAsia="Arial" w:cs="Arial"/>
@@ -1984,13 +2105,16 @@
   </w:style>
   <w:style w:type="paragraph" w:styleId="Ttulo3">
     <w:name w:val="Heading 3"/>
+    <w:basedOn w:val="Normal"/>
     <w:next w:val="Normal"/>
     <w:qFormat/>
     <w:pPr>
       <w:keepNext w:val="true"/>
       <w:keepLines/>
       <w:widowControl w:val="false"/>
+      <w:bidi w:val="0"/>
       <w:spacing w:lineRule="auto" w:line="240" w:before="320" w:after="80"/>
+      <w:jc w:val="left"/>
     </w:pPr>
     <w:rPr>
       <w:rFonts w:ascii="Arial" w:hAnsi="Arial" w:eastAsia="Arial" w:cs="Arial"/>
@@ -2004,13 +2128,16 @@
   </w:style>
   <w:style w:type="paragraph" w:styleId="Ttulo4">
     <w:name w:val="Heading 4"/>
+    <w:basedOn w:val="Normal"/>
     <w:next w:val="Normal"/>
     <w:qFormat/>
     <w:pPr>
       <w:keepNext w:val="true"/>
       <w:keepLines/>
       <w:widowControl w:val="false"/>
+      <w:bidi w:val="0"/>
       <w:spacing w:lineRule="auto" w:line="240" w:before="280" w:after="80"/>
+      <w:jc w:val="left"/>
     </w:pPr>
     <w:rPr>
       <w:rFonts w:ascii="Arial" w:hAnsi="Arial" w:eastAsia="Arial" w:cs="Arial"/>
@@ -2023,13 +2150,16 @@
   </w:style>
   <w:style w:type="paragraph" w:styleId="Ttulo5">
     <w:name w:val="Heading 5"/>
+    <w:basedOn w:val="Normal"/>
     <w:next w:val="Normal"/>
     <w:qFormat/>
     <w:pPr>
       <w:keepNext w:val="true"/>
       <w:keepLines/>
       <w:widowControl w:val="false"/>
+      <w:bidi w:val="0"/>
       <w:spacing w:lineRule="auto" w:line="240" w:before="240" w:after="80"/>
+      <w:jc w:val="left"/>
     </w:pPr>
     <w:rPr>
       <w:rFonts w:ascii="Arial" w:hAnsi="Arial" w:eastAsia="Arial" w:cs="Arial"/>
@@ -2042,13 +2172,16 @@
   </w:style>
   <w:style w:type="paragraph" w:styleId="Ttulo6">
     <w:name w:val="Heading 6"/>
+    <w:basedOn w:val="Normal"/>
     <w:next w:val="Normal"/>
     <w:qFormat/>
     <w:pPr>
       <w:keepNext w:val="true"/>
       <w:keepLines/>
       <w:widowControl w:val="false"/>
+      <w:bidi w:val="0"/>
       <w:spacing w:lineRule="auto" w:line="240" w:before="240" w:after="80"/>
+      <w:jc w:val="left"/>
     </w:pPr>
     <w:rPr>
       <w:rFonts w:ascii="Arial" w:hAnsi="Arial" w:eastAsia="Arial" w:cs="Arial"/>

</xml_diff>